<commit_message>
tdf#118533 fix shape import: zero top margin only in first paragraph
commit 412af12cbb7ea46f41a0cb895b7c152c97b6bf8d fixed the
top margin import of the paragraphs of document sections, and
import of first paragraph of the text frames with beforeAutospacing,
but nullified all other paragraph top margins in frames.

Note: there is no visible margin difference in the unit test (extended
by this commit) before and after the fix, because the first paragraph
uses also afterAutospacing, resulting still 14pt paragraph space.
But the tested beforeAutospacing value of the next paragraph checks
the fix correctly.

Change-Id: I0ab3b8bbff33c5488f4b4af1ea4dabf7105103f2
Reviewed-on: https://gerrit.libreoffice.org/57231
Reviewed-by: László Németh <nemeth@numbertext.org>
Tested-by: László Németh <nemeth@numbertext.org>
</commit_message>
<xml_diff>
--- a/sw/qa/extras/ooxmlexport/data/tdf104354.docx
+++ b/sw/qa/extras/ooxmlexport/data/tdf104354.docx
@@ -4,25 +4,24 @@
   <w:body>
     <w:p>
       <w:pPr>
-        <w:pStyle w:val="Normal"/>
-        <w:spacing w:before="0" w:after="160"/>
+        <w:pStyle w:val="Kerettartalom"/>
+        <w:spacing w:lineRule="auto" w:line="240" w:beforeAutospacing="1" w:afterAutospacing="1"/>
         <w:rPr/>
       </w:pPr>
       <w:r>
-        <w:rPr/>
         <mc:AlternateContent>
           <mc:Choice Requires="wps">
             <w:drawing>
-              <wp:anchor behindDoc="0" distT="0" distB="0" distL="114300" distR="114300" simplePos="0" locked="0" layoutInCell="1" allowOverlap="1" relativeHeight="2" wp14:anchorId="1DF730AC">
+              <wp:anchor behindDoc="0" distT="0" distB="0" distL="0" distR="0" simplePos="0" locked="0" layoutInCell="1" allowOverlap="1" relativeHeight="2" wp14:anchorId="1DF730AC">
                 <wp:simplePos x="0" y="0"/>
                 <wp:positionH relativeFrom="margin">
-                  <wp:align>center</wp:align>
+                  <wp:posOffset>-247650</wp:posOffset>
                 </wp:positionH>
                 <wp:positionV relativeFrom="paragraph">
                   <wp:posOffset>333375</wp:posOffset>
                 </wp:positionV>
-                <wp:extent cx="6207125" cy="252730"/>
-                <wp:effectExtent l="0" t="0" r="0" b="0"/>
+                <wp:extent cx="6208395" cy="543560"/>
+                <wp:effectExtent l="0" t="0" r="21590" b="28575"/>
                 <wp:wrapNone/>
                 <wp:docPr id="1" name="Szövegdoboz 5"/>
                 <a:graphic xmlns:a="http://schemas.openxmlformats.org/drawingml/2006/main">
@@ -32,14 +31,17 @@
                       <wps:spPr>
                         <a:xfrm>
                           <a:off x="0" y="0"/>
-                          <a:ext cx="6206400" cy="252000"/>
+                          <a:ext cx="6207840" cy="542880"/>
                         </a:xfrm>
                         <a:prstGeom prst="rect">
                           <a:avLst/>
                         </a:prstGeom>
                         <a:noFill/>
-                        <a:ln>
-                          <a:noFill/>
+                        <a:ln w="3240">
+                          <a:solidFill>
+                            <a:schemeClr val="tx1"/>
+                          </a:solidFill>
+                          <a:round/>
                         </a:ln>
                       </wps:spPr>
                       <wps:style>
@@ -54,14 +56,46 @@
                             <w:pPr>
                               <w:pStyle w:val="Kerettartalom"/>
                               <w:spacing w:lineRule="auto" w:line="240" w:beforeAutospacing="1" w:afterAutospacing="1"/>
-                              <w:rPr/>
+                              <w:rPr>
+                                <w:caps/>
+                                <w:color w:val="000000"/>
+                                <w:lang w:val="en-US"/>
+                              </w:rPr>
                             </w:pPr>
                             <w:r>
                               <w:rPr>
                                 <w:caps/>
+                                <w:color w:val="000000"/>
                                 <w:lang w:val="en-US"/>
                               </w:rPr>
                               <w:t>Text in a narrow frame</w:t>
+                            </w:r>
+                          </w:p>
+                          <w:p>
+                            <w:pPr>
+                              <w:pStyle w:val="Kerettartalom"/>
+                              <w:spacing w:lineRule="auto" w:line="240" w:beforeAutospacing="1" w:afterAutospacing="1"/>
+                              <w:rPr>
+                                <w:color w:val="000000"/>
+                              </w:rPr>
+                            </w:pPr>
+                            <w:r>
+                              <w:rPr>
+                                <w:caps/>
+                                <w:color w:val="000000"/>
+                                <w:lang w:val="en-US"/>
+                              </w:rPr>
+                              <w:t>Text in a narrow frame</w:t>
+                            </w:r>
+                          </w:p>
+                          <w:p>
+                            <w:pPr>
+                              <w:pStyle w:val="Kerettartalom"/>
+                              <w:spacing w:lineRule="auto" w:line="240" w:beforeAutospacing="1" w:afterAutospacing="1"/>
+                              <w:rPr/>
+                            </w:pPr>
+                            <w:r>
+                              <w:rPr/>
                             </w:r>
                           </w:p>
                         </w:txbxContent>
@@ -77,12 +111,48 @@
           </mc:Choice>
           <mc:Fallback>
             <w:pict>
-              <v:rect id="shape_0" ID="Szövegdoboz 5" stroked="f" style="position:absolute;margin-left:-18.7pt;margin-top:26.25pt;width:488.65pt;height:19.8pt;mso-position-horizontal:center;mso-position-horizontal-relative:margin" wp14:anchorId="1DF730AC">
+              <v:rect id="shape_0" ID="Szövegdoboz 5" stroked="t" style="position:absolute;margin-left:-19.5pt;margin-top:26.25pt;width:488.75pt;height:42.7pt;mso-position-horizontal-relative:margin" wp14:anchorId="1DF730AC">
                 <w10:wrap type="square"/>
                 <v:fill o:detectmouseclick="t" on="false"/>
-                <v:stroke color="#3465a4" joinstyle="round" endcap="flat"/>
+                <v:stroke color="black" weight="3240" joinstyle="round" endcap="flat"/>
                 <v:textbox>
                   <w:txbxContent>
+                    <w:p>
+                      <w:pPr>
+                        <w:pStyle w:val="Kerettartalom"/>
+                        <w:spacing w:lineRule="auto" w:line="240" w:beforeAutospacing="1" w:afterAutospacing="1"/>
+                        <w:rPr>
+                          <w:caps/>
+                          <w:color w:val="000000"/>
+                          <w:lang w:val="en-US"/>
+                        </w:rPr>
+                      </w:pPr>
+                      <w:r>
+                        <w:rPr>
+                          <w:caps/>
+                          <w:color w:val="000000"/>
+                          <w:lang w:val="en-US"/>
+                        </w:rPr>
+                        <w:t>Text in a narrow frame</w:t>
+                      </w:r>
+                    </w:p>
+                    <w:p>
+                      <w:pPr>
+                        <w:pStyle w:val="Kerettartalom"/>
+                        <w:spacing w:lineRule="auto" w:line="240" w:beforeAutospacing="1" w:afterAutospacing="1"/>
+                        <w:rPr>
+                          <w:color w:val="000000"/>
+                        </w:rPr>
+                      </w:pPr>
+                      <w:r>
+                        <w:rPr>
+                          <w:caps/>
+                          <w:color w:val="000000"/>
+                          <w:lang w:val="en-US"/>
+                        </w:rPr>
+                        <w:t>Text in a narrow frame</w:t>
+                      </w:r>
+                    </w:p>
                     <w:p>
                       <w:pPr>
                         <w:pStyle w:val="Kerettartalom"/>
@@ -90,11 +160,7 @@
                         <w:rPr/>
                       </w:pPr>
                       <w:r>
-                        <w:rPr>
-                          <w:caps/>
-                          <w:lang w:val="en-US"/>
-                        </w:rPr>
-                        <w:t>Text in a narrow frame</w:t>
+                        <w:rPr/>
                       </w:r>
                     </w:p>
                   </w:txbxContent>
@@ -104,6 +170,27 @@
           </mc:Fallback>
         </mc:AlternateContent>
       </w:r>
+      <w:r>
+        <w:rPr>
+          <w:caps/>
+          <w:color w:val="000000"/>
+          <w:lang w:val="en-US"/>
+        </w:rPr>
+        <w:t>Paragraph top margins in shape: 0 and 14 points:</w:t>
+      </w:r>
+    </w:p>
+    <w:p>
+      <w:pPr>
+        <w:pStyle w:val="Normal"/>
+        <w:widowControl/>
+        <w:bidi w:val="0"/>
+        <w:spacing w:lineRule="auto" w:line="259" w:before="0" w:after="160"/>
+        <w:jc w:val="left"/>
+        <w:rPr/>
+      </w:pPr>
+      <w:r>
+        <w:rPr/>
+      </w:r>
     </w:p>
     <w:sectPr>
       <w:type w:val="nextPage"/>
@@ -112,7 +199,7 @@
       <w:pgNumType w:fmt="decimal"/>
       <w:formProt w:val="false"/>
       <w:textDirection w:val="lrTb"/>
-      <w:docGrid w:type="default" w:linePitch="360" w:charSpace="4294965247"/>
+      <w:docGrid w:type="default" w:linePitch="360" w:charSpace="0"/>
     </w:sectPr>
   </w:body>
 </w:document>
@@ -124,7 +211,6 @@
     <w:rPrDefault>
       <w:rPr>
         <w:rFonts w:ascii="Calibri" w:hAnsi="Calibri" w:eastAsia="Calibri" w:cs="" w:asciiTheme="minorHAnsi" w:cstheme="minorBidi" w:eastAsiaTheme="minorHAnsi" w:hAnsiTheme="minorHAnsi"/>
-        <w:sz w:val="22"/>
         <w:szCs w:val="22"/>
         <w:lang w:val="hu-HU" w:eastAsia="en-US" w:bidi="ar-SA"/>
       </w:rPr>
@@ -518,6 +604,7 @@
     <w:rPr>
       <w:rFonts w:ascii="Calibri" w:hAnsi="Calibri" w:eastAsia="Calibri" w:cs="" w:asciiTheme="minorHAnsi" w:cstheme="minorBidi" w:eastAsiaTheme="minorHAnsi" w:hAnsiTheme="minorHAnsi"/>
       <w:color w:val="auto"/>
+      <w:kern w:val="0"/>
       <w:sz w:val="22"/>
       <w:szCs w:val="22"/>
       <w:lang w:val="en-US" w:eastAsia="en-US" w:bidi="ar-SA"/>
@@ -531,13 +618,13 @@
     <w:qFormat/>
     <w:rPr/>
   </w:style>
-  <w:style w:type="paragraph" w:styleId="Heading">
-    <w:name w:val="Heading"/>
+  <w:style w:type="paragraph" w:styleId="Cmsor" w:customStyle="1">
+    <w:name w:val="Címsor"/>
     <w:basedOn w:val="Normal"/>
-    <w:next w:val="TextBody"/>
+    <w:next w:val="Szvegtrzs"/>
     <w:qFormat/>
     <w:pPr>
-      <w:keepNext/>
+      <w:keepNext w:val="true"/>
       <w:spacing w:before="240" w:after="120"/>
     </w:pPr>
     <w:rPr>
@@ -546,7 +633,7 @@
       <w:szCs w:val="28"/>
     </w:rPr>
   </w:style>
-  <w:style w:type="paragraph" w:styleId="TextBody">
+  <w:style w:type="paragraph" w:styleId="Szvegtrzs">
     <w:name w:val="Body Text"/>
     <w:basedOn w:val="Normal"/>
     <w:pPr>
@@ -554,16 +641,43 @@
     </w:pPr>
     <w:rPr/>
   </w:style>
-  <w:style w:type="paragraph" w:styleId="List">
+  <w:style w:type="paragraph" w:styleId="Lista">
     <w:name w:val="List"/>
-    <w:basedOn w:val="TextBody"/>
+    <w:basedOn w:val="Szvegtrzs"/>
     <w:pPr/>
     <w:rPr>
       <w:rFonts w:ascii="Source Sans Pro" w:hAnsi="Source Sans Pro" w:cs="FreeSans"/>
     </w:rPr>
   </w:style>
+  <w:style w:type="paragraph" w:styleId="Felirat">
+    <w:name w:val="Caption"/>
+    <w:basedOn w:val="Normal"/>
+    <w:qFormat/>
+    <w:pPr>
+      <w:suppressLineNumbers/>
+      <w:spacing w:before="120" w:after="120"/>
+    </w:pPr>
+    <w:rPr>
+      <w:rFonts w:ascii="Linux Libertine G" w:hAnsi="Linux Libertine G" w:cs="FreeSans"/>
+      <w:i/>
+      <w:iCs/>
+      <w:sz w:val="24"/>
+      <w:szCs w:val="24"/>
+    </w:rPr>
+  </w:style>
+  <w:style w:type="paragraph" w:styleId="Trgymutat" w:customStyle="1">
+    <w:name w:val="Tárgymutató"/>
+    <w:basedOn w:val="Normal"/>
+    <w:qFormat/>
+    <w:pPr>
+      <w:suppressLineNumbers/>
+    </w:pPr>
+    <w:rPr>
+      <w:rFonts w:ascii="Source Sans Pro" w:hAnsi="Source Sans Pro" w:cs="FreeSans"/>
+    </w:rPr>
+  </w:style>
   <w:style w:type="paragraph" w:styleId="Caption">
-    <w:name w:val="Caption"/>
+    <w:name w:val="caption"/>
     <w:basedOn w:val="Normal"/>
     <w:qFormat/>
     <w:pPr>
@@ -576,17 +690,6 @@
       <w:iCs/>
       <w:sz w:val="24"/>
       <w:szCs w:val="24"/>
-    </w:rPr>
-  </w:style>
-  <w:style w:type="paragraph" w:styleId="Index">
-    <w:name w:val="Index"/>
-    <w:basedOn w:val="Normal"/>
-    <w:qFormat/>
-    <w:pPr>
-      <w:suppressLineNumbers/>
-    </w:pPr>
-    <w:rPr>
-      <w:rFonts w:ascii="Source Sans Pro" w:hAnsi="Source Sans Pro" w:cs="FreeSans"/>
     </w:rPr>
   </w:style>
   <w:style w:type="paragraph" w:styleId="Kerettartalom" w:customStyle="1">
@@ -605,7 +708,7 @@
       <w:lang w:val="hu-HU"/>
     </w:rPr>
   </w:style>
-  <w:style w:type="paragraph" w:styleId="FrameContents">
+  <w:style w:type="paragraph" w:styleId="FrameContents" w:customStyle="1">
     <w:name w:val="Frame Contents"/>
     <w:basedOn w:val="Normal"/>
     <w:qFormat/>

</xml_diff>